<commit_message>
for our group project.
</commit_message>
<xml_diff>
--- a/Summary of our dataset.docx
+++ b/Summary of our dataset.docx
@@ -103,7 +103,7 @@
         <w:t xml:space="preserve"> with </w:t>
       </w:r>
       <w:r>
-        <w:t>6616</w:t>
+        <w:t>5273</w:t>
       </w:r>
       <w:r>
         <w:t xml:space="preserve"> </w:t>
@@ -123,180 +123,188 @@
       <w:r>
         <w:t>; GENDER, AGE, GPA, ENG_SCORE and INTERN_DUMMY.</w:t>
       </w:r>
-    </w:p>
-    <w:p>
-      <w:pPr>
-        <w:rPr>
-          <w:rFonts w:hint="eastAsia"/>
-        </w:rPr>
-      </w:pPr>
-      <w:r>
-        <w:tab/>
-      </w:r>
-      <w:r>
-        <w:t>Factor</w:t>
-      </w:r>
-      <w:r>
-        <w:t xml:space="preserve"> '</w:t>
-      </w:r>
-      <w:r>
-        <w:rPr>
-          <w:rFonts w:hint="eastAsia"/>
-        </w:rPr>
-        <w:t>GENDER</w:t>
-      </w:r>
-      <w:r>
-        <w:t>' is one of what we want to seek. In Korea, sexual discrimination in employment field is se</w:t>
-      </w:r>
-      <w:r>
-        <w:t xml:space="preserve">vere. We assume that so called </w:t>
-      </w:r>
-      <w:r>
-        <w:t>'Glass Ceiling' can affect when getting a jo</w:t>
-      </w:r>
-      <w:r>
-        <w:t xml:space="preserve">b in Korea. Therefore, we pick </w:t>
-      </w:r>
-      <w:r>
-        <w:t>1 as male, and 0 as female in gender variables.</w:t>
-      </w:r>
-      <w:r>
-        <w:rPr>
-          <w:rFonts w:hint="eastAsia"/>
-        </w:rPr>
+      <w:r>
         <w:t xml:space="preserve"> </w:t>
       </w:r>
       <w:r>
-        <w:t>‘</w:t>
-      </w:r>
-      <w:r>
-        <w:t>GPA</w:t>
-      </w:r>
-      <w:r>
-        <w:t>’</w:t>
-      </w:r>
-      <w:r>
-        <w:t xml:space="preserve"> is students'</w:t>
-      </w:r>
-      <w:r>
-        <w:rPr>
-          <w:rFonts w:hint="eastAsia"/>
-        </w:rPr>
-        <w:t xml:space="preserve"> g</w:t>
-      </w:r>
-      <w:r>
-        <w:t>rades so it is essential source for entering company</w:t>
-      </w:r>
-      <w:r>
-        <w:rPr>
-          <w:rFonts w:hint="eastAsia"/>
-        </w:rPr>
-        <w:t xml:space="preserve">. </w:t>
-      </w:r>
-      <w:r>
-        <w:t>'ENG_SCORE' variable is Certified English Test including TOEIC, TOEFL PBT·CBT·IBT, and TEPS which is converted by standard criteria.</w:t>
-      </w:r>
-      <w:r>
-        <w:rPr>
-          <w:rFonts w:hint="eastAsia"/>
-        </w:rPr>
-        <w:t xml:space="preserve"> </w:t>
-      </w:r>
-      <w:r>
-        <w:t>‘</w:t>
-      </w:r>
-      <w:r>
-        <w:t>AGE</w:t>
-      </w:r>
-      <w:r>
-        <w:t>’</w:t>
-      </w:r>
-      <w:r>
-        <w:t xml:space="preserve"> variable is </w:t>
-      </w:r>
-      <w:r>
-        <w:rPr>
-          <w:rFonts w:hint="eastAsia"/>
-        </w:rPr>
-        <w:t>K</w:t>
-      </w:r>
-      <w:r>
-        <w:t xml:space="preserve">orean birth standard. </w:t>
-      </w:r>
-      <w:r>
-        <w:rPr>
-          <w:rFonts w:hint="eastAsia"/>
-        </w:rPr>
-        <w:t>T</w:t>
-      </w:r>
-      <w:r>
-        <w:t>his factor influences employment field.</w:t>
-      </w:r>
-      <w:r>
-        <w:rPr>
-          <w:rFonts w:hint="eastAsia"/>
-        </w:rPr>
-        <w:t xml:space="preserve"> </w:t>
-      </w:r>
-      <w:r>
-        <w:t xml:space="preserve">Because we consider that </w:t>
-      </w:r>
-      <w:r>
-        <w:rPr>
-          <w:rFonts w:hint="eastAsia"/>
-        </w:rPr>
-        <w:t>i</w:t>
-      </w:r>
-      <w:r>
-        <w:t>nternship experience</w:t>
-      </w:r>
-      <w:r>
-        <w:t xml:space="preserve"> can affects employment, factor 'INTERN_DUMMY' </w:t>
-      </w:r>
-      <w:r>
-        <w:rPr>
-          <w:rFonts w:hint="eastAsia"/>
-        </w:rPr>
-        <w:t xml:space="preserve">is </w:t>
-      </w:r>
-      <w:r>
-        <w:t>also included in our dataset. The value '1' means the graduate student who has internship experience, and the other is opposite.</w:t>
-      </w:r>
-      <w:r>
-        <w:rPr>
-          <w:rFonts w:hint="eastAsia"/>
-        </w:rPr>
-        <w:t xml:space="preserve"> </w:t>
-      </w:r>
-      <w:r>
-        <w:t>From now with these fiv</w:t>
-      </w:r>
-      <w:r>
-        <w:t>e variables</w:t>
-      </w:r>
-      <w:r>
-        <w:t>,</w:t>
-      </w:r>
-      <w:r>
-        <w:t xml:space="preserve"> we will analyze the effects to </w:t>
-      </w:r>
-      <w:r>
-        <w:rPr>
-          <w:rFonts w:hint="eastAsia"/>
-        </w:rPr>
-        <w:t xml:space="preserve">job </w:t>
-      </w:r>
-      <w:r>
-        <w:t>employment</w:t>
-      </w:r>
-      <w:r>
-        <w:rPr>
-          <w:rFonts w:hint="eastAsia"/>
-        </w:rPr>
-        <w:t>.</w:t>
+        <w:rPr>
+          <w:rFonts w:hint="eastAsia"/>
+        </w:rPr>
+        <w:t>I</w:t>
       </w:r>
       <w:bookmarkStart w:id="0" w:name="_GoBack"/>
       <w:bookmarkEnd w:id="0"/>
+      <w:r>
+        <w:rPr>
+          <w:rFonts w:hint="eastAsia"/>
+        </w:rPr>
+        <w:t xml:space="preserve">n details, </w:t>
+      </w:r>
+      <w:r>
+        <w:t>f</w:t>
+      </w:r>
+      <w:r>
+        <w:t>actor</w:t>
+      </w:r>
+      <w:r>
+        <w:t xml:space="preserve"> '</w:t>
+      </w:r>
+      <w:r>
+        <w:rPr>
+          <w:rFonts w:hint="eastAsia"/>
+        </w:rPr>
+        <w:t>GENDER</w:t>
+      </w:r>
+      <w:r>
+        <w:t>' is one of what we want to seek. In Korea, sexual discrimination in employment field is se</w:t>
+      </w:r>
+      <w:r>
+        <w:t xml:space="preserve">vere. We assume that so called </w:t>
+      </w:r>
+      <w:r>
+        <w:t>'Glass Ceiling' can affect when getting a jo</w:t>
+      </w:r>
+      <w:r>
+        <w:t xml:space="preserve">b in Korea. Therefore, we pick </w:t>
+      </w:r>
+      <w:r>
+        <w:t>1 as male, and 0 as female in gender variables.</w:t>
+      </w:r>
+      <w:r>
+        <w:rPr>
+          <w:rFonts w:hint="eastAsia"/>
+        </w:rPr>
+        <w:t xml:space="preserve"> </w:t>
+      </w:r>
+      <w:r>
+        <w:t>‘</w:t>
+      </w:r>
+      <w:r>
+        <w:t>GPA</w:t>
+      </w:r>
+      <w:r>
+        <w:t>’</w:t>
+      </w:r>
+      <w:r>
+        <w:t xml:space="preserve"> is students'</w:t>
+      </w:r>
+      <w:r>
+        <w:rPr>
+          <w:rFonts w:hint="eastAsia"/>
+        </w:rPr>
+        <w:t xml:space="preserve"> g</w:t>
+      </w:r>
+      <w:r>
+        <w:t>rades so it is essential source for entering company</w:t>
+      </w:r>
+      <w:r>
+        <w:rPr>
+          <w:rFonts w:hint="eastAsia"/>
+        </w:rPr>
+        <w:t xml:space="preserve">. </w:t>
+      </w:r>
+      <w:r>
+        <w:t>'ENG_SCORE' variable is Certified English Test including TOEIC, TOEFL PBT·CBT·IBT, and TEPS which is converted by standard criteria.</w:t>
+      </w:r>
+      <w:r>
+        <w:rPr>
+          <w:rFonts w:hint="eastAsia"/>
+        </w:rPr>
+        <w:t xml:space="preserve"> </w:t>
+      </w:r>
+      <w:r>
+        <w:t>‘</w:t>
+      </w:r>
+      <w:r>
+        <w:t>AGE</w:t>
+      </w:r>
+      <w:r>
+        <w:t>’</w:t>
+      </w:r>
+      <w:r>
+        <w:t xml:space="preserve"> variable is </w:t>
+      </w:r>
+      <w:r>
+        <w:rPr>
+          <w:rFonts w:hint="eastAsia"/>
+        </w:rPr>
+        <w:t>K</w:t>
+      </w:r>
+      <w:r>
+        <w:t xml:space="preserve">orean birth standard. </w:t>
+      </w:r>
+      <w:r>
+        <w:rPr>
+          <w:rFonts w:hint="eastAsia"/>
+        </w:rPr>
+        <w:t>T</w:t>
+      </w:r>
+      <w:r>
+        <w:t>his factor influences employment field.</w:t>
+      </w:r>
+      <w:r>
+        <w:rPr>
+          <w:rFonts w:hint="eastAsia"/>
+        </w:rPr>
+        <w:t xml:space="preserve"> </w:t>
+      </w:r>
+      <w:r>
+        <w:t xml:space="preserve">Because we consider that </w:t>
+      </w:r>
+      <w:r>
+        <w:rPr>
+          <w:rFonts w:hint="eastAsia"/>
+        </w:rPr>
+        <w:t>i</w:t>
+      </w:r>
+      <w:r>
+        <w:t>nternship experience</w:t>
+      </w:r>
+      <w:r>
+        <w:t xml:space="preserve"> can affects employment, factor 'INTERN_DUMMY' </w:t>
+      </w:r>
+      <w:r>
+        <w:rPr>
+          <w:rFonts w:hint="eastAsia"/>
+        </w:rPr>
+        <w:t xml:space="preserve">is </w:t>
+      </w:r>
+      <w:r>
+        <w:t>also included in our dataset. The value '1' means the graduate student who has internship experience, and the other is opposite.</w:t>
+      </w:r>
+      <w:r>
+        <w:rPr>
+          <w:rFonts w:hint="eastAsia"/>
+        </w:rPr>
+        <w:t xml:space="preserve"> </w:t>
+      </w:r>
+      <w:r>
+        <w:t>From now with these fiv</w:t>
+      </w:r>
+      <w:r>
+        <w:t>e variables</w:t>
+      </w:r>
+      <w:r>
+        <w:t>,</w:t>
+      </w:r>
+      <w:r>
+        <w:t xml:space="preserve"> we will analyze the effects to </w:t>
+      </w:r>
+      <w:r>
+        <w:rPr>
+          <w:rFonts w:hint="eastAsia"/>
+        </w:rPr>
+        <w:t xml:space="preserve">job </w:t>
+      </w:r>
+      <w:r>
+        <w:t>employment</w:t>
+      </w:r>
+      <w:r>
+        <w:rPr>
+          <w:rFonts w:hint="eastAsia"/>
+        </w:rPr>
+        <w:t>.</w:t>
+      </w:r>
     </w:p>
     <w:sectPr>
       <w:pgSz w:w="11906" w:h="16838"/>

</xml_diff>